<commit_message>
Meeting 9 Done: 10/19/2025
</commit_message>
<xml_diff>
--- a/Meetings/009-oct19.docx
+++ b/Meetings/009-oct19.docx
@@ -170,6 +170,32 @@
         </w:rPr>
         <w:t>Progress:</w:t>
       </w:r>
+      <w:r>
+        <w:rPr>
+          <w:rFonts w:ascii="Times New Roman" w:hAnsi="Times New Roman" w:cs="Times New Roman"/>
+          <w:sz w:val="24"/>
+          <w:szCs w:val="24"/>
+        </w:rPr>
+        <w:t xml:space="preserve"> remote data source, model, </w:t>
+      </w:r>
+      <w:proofErr w:type="spellStart"/>
+      <w:r>
+        <w:rPr>
+          <w:rFonts w:ascii="Times New Roman" w:hAnsi="Times New Roman" w:cs="Times New Roman"/>
+          <w:sz w:val="24"/>
+          <w:szCs w:val="24"/>
+        </w:rPr>
+        <w:t>viewmodel</w:t>
+      </w:r>
+      <w:proofErr w:type="spellEnd"/>
+      <w:r>
+        <w:rPr>
+          <w:rFonts w:ascii="Times New Roman" w:hAnsi="Times New Roman" w:cs="Times New Roman"/>
+          <w:sz w:val="24"/>
+          <w:szCs w:val="24"/>
+        </w:rPr>
+        <w:t xml:space="preserve"> for quests</w:t>
+      </w:r>
     </w:p>
     <w:p>
       <w:pPr>
@@ -192,6 +218,14 @@
         </w:rPr>
         <w:t>Plans</w:t>
       </w:r>
+      <w:r>
+        <w:rPr>
+          <w:rFonts w:ascii="Times New Roman" w:hAnsi="Times New Roman" w:cs="Times New Roman"/>
+          <w:sz w:val="24"/>
+          <w:szCs w:val="24"/>
+        </w:rPr>
+        <w:t xml:space="preserve">: continue working </w:t>
+      </w:r>
     </w:p>
     <w:p>
       <w:pPr>
@@ -234,7 +268,73 @@
           <w:sz w:val="24"/>
           <w:szCs w:val="24"/>
         </w:rPr>
-        <w:t>Progress:</w:t>
+        <w:t>Plans</w:t>
+      </w:r>
+      <w:r>
+        <w:rPr>
+          <w:rFonts w:ascii="Times New Roman" w:hAnsi="Times New Roman" w:cs="Times New Roman"/>
+          <w:sz w:val="24"/>
+          <w:szCs w:val="24"/>
+        </w:rPr>
+        <w:t xml:space="preserve">: </w:t>
+      </w:r>
+      <w:r>
+        <w:rPr>
+          <w:rFonts w:ascii="Times New Roman" w:hAnsi="Times New Roman" w:cs="Times New Roman"/>
+          <w:sz w:val="24"/>
+          <w:szCs w:val="24"/>
+        </w:rPr>
+        <w:t xml:space="preserve">work on </w:t>
+      </w:r>
+      <w:proofErr w:type="spellStart"/>
+      <w:r>
+        <w:rPr>
+          <w:rFonts w:ascii="Times New Roman" w:hAnsi="Times New Roman" w:cs="Times New Roman"/>
+          <w:sz w:val="24"/>
+          <w:szCs w:val="24"/>
+        </w:rPr>
+        <w:t>db</w:t>
+      </w:r>
+      <w:proofErr w:type="spellEnd"/>
+      <w:r>
+        <w:rPr>
+          <w:rFonts w:ascii="Times New Roman" w:hAnsi="Times New Roman" w:cs="Times New Roman"/>
+          <w:sz w:val="24"/>
+          <w:szCs w:val="24"/>
+        </w:rPr>
+        <w:t xml:space="preserve"> stuff </w:t>
+      </w:r>
+      <w:proofErr w:type="spellStart"/>
+      <w:r>
+        <w:rPr>
+          <w:rFonts w:ascii="Times New Roman" w:hAnsi="Times New Roman" w:cs="Times New Roman"/>
+          <w:sz w:val="24"/>
+          <w:szCs w:val="24"/>
+        </w:rPr>
+        <w:t>yipee</w:t>
+      </w:r>
+      <w:proofErr w:type="spellEnd"/>
+    </w:p>
+    <w:p>
+      <w:pPr>
+        <w:pStyle w:val="ListParagraph"/>
+        <w:numPr>
+          <w:ilvl w:val="1"/>
+          <w:numId w:val="5"/>
+        </w:numPr>
+        <w:rPr>
+          <w:rFonts w:ascii="Times New Roman" w:hAnsi="Times New Roman" w:cs="Times New Roman"/>
+          <w:sz w:val="24"/>
+          <w:szCs w:val="24"/>
+        </w:rPr>
+      </w:pPr>
+      <w:r>
+        <w:rPr>
+          <w:rFonts w:ascii="Times New Roman" w:hAnsi="Times New Roman" w:cs="Times New Roman"/>
+          <w:sz w:val="24"/>
+          <w:szCs w:val="24"/>
+        </w:rPr>
+        <w:t>Mitch</w:t>
       </w:r>
     </w:p>
     <w:p>
@@ -258,6 +358,14 @@
         </w:rPr>
         <w:t>Plans</w:t>
       </w:r>
+      <w:r>
+        <w:rPr>
+          <w:rFonts w:ascii="Times New Roman" w:hAnsi="Times New Roman" w:cs="Times New Roman"/>
+          <w:sz w:val="24"/>
+          <w:szCs w:val="24"/>
+        </w:rPr>
+        <w:t>: otherwise work on skeleton of other screens</w:t>
+      </w:r>
     </w:p>
     <w:p>
       <w:pPr>
@@ -278,7 +386,7 @@
           <w:sz w:val="24"/>
           <w:szCs w:val="24"/>
         </w:rPr>
-        <w:t>Mitch</w:t>
+        <w:t>Bryan</w:t>
       </w:r>
     </w:p>
     <w:p>
@@ -300,7 +408,45 @@
           <w:sz w:val="24"/>
           <w:szCs w:val="24"/>
         </w:rPr>
-        <w:t>Progress:</w:t>
+        <w:t>Plans</w:t>
+      </w:r>
+      <w:r>
+        <w:rPr>
+          <w:rFonts w:ascii="Times New Roman" w:hAnsi="Times New Roman" w:cs="Times New Roman"/>
+          <w:sz w:val="24"/>
+          <w:szCs w:val="24"/>
+        </w:rPr>
+        <w:t xml:space="preserve">: </w:t>
+      </w:r>
+      <w:r>
+        <w:rPr>
+          <w:rFonts w:ascii="Times New Roman" w:hAnsi="Times New Roman" w:cs="Times New Roman"/>
+          <w:sz w:val="24"/>
+          <w:szCs w:val="24"/>
+        </w:rPr>
+        <w:t>database stuff too (stats)</w:t>
+      </w:r>
+    </w:p>
+    <w:p>
+      <w:pPr>
+        <w:pStyle w:val="ListParagraph"/>
+        <w:numPr>
+          <w:ilvl w:val="1"/>
+          <w:numId w:val="5"/>
+        </w:numPr>
+        <w:rPr>
+          <w:rFonts w:ascii="Times New Roman" w:hAnsi="Times New Roman" w:cs="Times New Roman"/>
+          <w:sz w:val="24"/>
+          <w:szCs w:val="24"/>
+        </w:rPr>
+      </w:pPr>
+      <w:r>
+        <w:rPr>
+          <w:rFonts w:ascii="Times New Roman" w:hAnsi="Times New Roman" w:cs="Times New Roman"/>
+          <w:sz w:val="24"/>
+          <w:szCs w:val="24"/>
+        </w:rPr>
+        <w:t>Brady</w:t>
       </w:r>
     </w:p>
     <w:p>
@@ -324,6 +470,72 @@
         </w:rPr>
         <w:t>Plans</w:t>
       </w:r>
+      <w:r>
+        <w:rPr>
+          <w:rFonts w:ascii="Times New Roman" w:hAnsi="Times New Roman" w:cs="Times New Roman"/>
+          <w:sz w:val="24"/>
+          <w:szCs w:val="24"/>
+        </w:rPr>
+        <w:t>:</w:t>
+      </w:r>
+      <w:r>
+        <w:rPr>
+          <w:rFonts w:ascii="Times New Roman" w:hAnsi="Times New Roman" w:cs="Times New Roman"/>
+          <w:sz w:val="24"/>
+          <w:szCs w:val="24"/>
+        </w:rPr>
+        <w:t xml:space="preserve"> home, quest, social, </w:t>
+      </w:r>
+      <w:r>
+        <w:rPr>
+          <w:rFonts w:ascii="Times New Roman" w:hAnsi="Times New Roman" w:cs="Times New Roman"/>
+          <w:sz w:val="24"/>
+          <w:szCs w:val="24"/>
+        </w:rPr>
+        <w:t xml:space="preserve"> </w:t>
+      </w:r>
+      <w:r>
+        <w:rPr>
+          <w:rFonts w:ascii="Times New Roman" w:hAnsi="Times New Roman" w:cs="Times New Roman"/>
+          <w:sz w:val="24"/>
+          <w:szCs w:val="24"/>
+        </w:rPr>
+        <w:drawing>
+          <wp:inline distT="0" distB="0" distL="0" distR="0" wp14:anchorId="73EC7B4A" wp14:editId="5242C124">
+            <wp:extent cx="1555581" cy="2908300"/>
+            <wp:effectExtent l="0" t="0" r="6985" b="6350"/>
+            <wp:docPr id="1003003538" name="Picture 1" descr="A screenshot of a phone&#10;&#10;AI-generated content may be incorrect."/>
+            <wp:cNvGraphicFramePr>
+              <a:graphicFrameLocks xmlns:a="http://schemas.openxmlformats.org/drawingml/2006/main" noChangeAspect="1"/>
+            </wp:cNvGraphicFramePr>
+            <a:graphic xmlns:a="http://schemas.openxmlformats.org/drawingml/2006/main">
+              <a:graphicData uri="http://schemas.openxmlformats.org/drawingml/2006/picture">
+                <pic:pic xmlns:pic="http://schemas.openxmlformats.org/drawingml/2006/picture">
+                  <pic:nvPicPr>
+                    <pic:cNvPr id="1003003538" name="Picture 1" descr="A screenshot of a phone&#10;&#10;AI-generated content may be incorrect."/>
+                    <pic:cNvPicPr/>
+                  </pic:nvPicPr>
+                  <pic:blipFill>
+                    <a:blip r:embed="rId7"/>
+                    <a:stretch>
+                      <a:fillRect/>
+                    </a:stretch>
+                  </pic:blipFill>
+                  <pic:spPr>
+                    <a:xfrm>
+                      <a:off x="0" y="0"/>
+                      <a:ext cx="1557771" cy="2912394"/>
+                    </a:xfrm>
+                    <a:prstGeom prst="rect">
+                      <a:avLst/>
+                    </a:prstGeom>
+                  </pic:spPr>
+                </pic:pic>
+              </a:graphicData>
+            </a:graphic>
+          </wp:inline>
+        </w:drawing>
+      </w:r>
     </w:p>
     <w:p>
       <w:pPr>
@@ -344,7 +556,7 @@
           <w:sz w:val="24"/>
           <w:szCs w:val="24"/>
         </w:rPr>
-        <w:t>Bryan</w:t>
+        <w:t>Erick</w:t>
       </w:r>
     </w:p>
     <w:p>
@@ -368,6 +580,14 @@
         </w:rPr>
         <w:t>Progress:</w:t>
       </w:r>
+      <w:r>
+        <w:rPr>
+          <w:rFonts w:ascii="Times New Roman" w:hAnsi="Times New Roman" w:cs="Times New Roman"/>
+          <w:sz w:val="24"/>
+          <w:szCs w:val="24"/>
+        </w:rPr>
+        <w:t xml:space="preserve"> working on account creation</w:t>
+      </w:r>
     </w:p>
     <w:p>
       <w:pPr>
@@ -390,6 +610,58 @@
         </w:rPr>
         <w:t>Plans</w:t>
       </w:r>
+      <w:r>
+        <w:rPr>
+          <w:rFonts w:ascii="Times New Roman" w:hAnsi="Times New Roman" w:cs="Times New Roman"/>
+          <w:sz w:val="24"/>
+          <w:szCs w:val="24"/>
+        </w:rPr>
+        <w:t>: figure out the navigation of start based on child/parent/sign-up</w:t>
+      </w:r>
+    </w:p>
+    <w:p>
+      <w:pPr>
+        <w:pStyle w:val="ListParagraph"/>
+        <w:numPr>
+          <w:ilvl w:val="0"/>
+          <w:numId w:val="5"/>
+        </w:numPr>
+        <w:rPr>
+          <w:rFonts w:ascii="Times New Roman" w:hAnsi="Times New Roman" w:cs="Times New Roman"/>
+          <w:sz w:val="24"/>
+          <w:szCs w:val="24"/>
+        </w:rPr>
+      </w:pPr>
+      <w:r>
+        <w:rPr>
+          <w:rFonts w:ascii="Times New Roman" w:hAnsi="Times New Roman" w:cs="Times New Roman"/>
+          <w:sz w:val="24"/>
+          <w:szCs w:val="24"/>
+        </w:rPr>
+        <w:t>Look at Trello board to see what we can do asap</w:t>
+      </w:r>
+    </w:p>
+    <w:p>
+      <w:pPr>
+        <w:pStyle w:val="ListParagraph"/>
+        <w:numPr>
+          <w:ilvl w:val="0"/>
+          <w:numId w:val="5"/>
+        </w:numPr>
+        <w:rPr>
+          <w:rFonts w:ascii="Times New Roman" w:hAnsi="Times New Roman" w:cs="Times New Roman"/>
+          <w:sz w:val="24"/>
+          <w:szCs w:val="24"/>
+        </w:rPr>
+      </w:pPr>
+      <w:r>
+        <w:rPr>
+          <w:rFonts w:ascii="Times New Roman" w:hAnsi="Times New Roman" w:cs="Times New Roman"/>
+          <w:sz w:val="24"/>
+          <w:szCs w:val="24"/>
+        </w:rPr>
+        <w:t>Any incoming distractions?</w:t>
+      </w:r>
     </w:p>
     <w:p>
       <w:pPr>
@@ -410,51 +682,23 @@
           <w:sz w:val="24"/>
           <w:szCs w:val="24"/>
         </w:rPr>
-        <w:t>Brady</w:t>
-      </w:r>
-    </w:p>
-    <w:p>
-      <w:pPr>
-        <w:pStyle w:val="ListParagraph"/>
-        <w:numPr>
-          <w:ilvl w:val="2"/>
-          <w:numId w:val="5"/>
-        </w:numPr>
-        <w:rPr>
-          <w:rFonts w:ascii="Times New Roman" w:hAnsi="Times New Roman" w:cs="Times New Roman"/>
-          <w:sz w:val="24"/>
-          <w:szCs w:val="24"/>
-        </w:rPr>
-      </w:pPr>
-      <w:r>
-        <w:rPr>
-          <w:rFonts w:ascii="Times New Roman" w:hAnsi="Times New Roman" w:cs="Times New Roman"/>
-          <w:sz w:val="24"/>
-          <w:szCs w:val="24"/>
-        </w:rPr>
-        <w:t>Progress:</w:t>
-      </w:r>
-    </w:p>
-    <w:p>
-      <w:pPr>
-        <w:pStyle w:val="ListParagraph"/>
-        <w:numPr>
-          <w:ilvl w:val="2"/>
-          <w:numId w:val="5"/>
-        </w:numPr>
-        <w:rPr>
-          <w:rFonts w:ascii="Times New Roman" w:hAnsi="Times New Roman" w:cs="Times New Roman"/>
-          <w:sz w:val="24"/>
-          <w:szCs w:val="24"/>
-        </w:rPr>
-      </w:pPr>
-      <w:r>
-        <w:rPr>
-          <w:rFonts w:ascii="Times New Roman" w:hAnsi="Times New Roman" w:cs="Times New Roman"/>
-          <w:sz w:val="24"/>
-          <w:szCs w:val="24"/>
-        </w:rPr>
-        <w:t>Plans</w:t>
+        <w:t>Bra</w:t>
+      </w:r>
+      <w:r>
+        <w:rPr>
+          <w:rFonts w:ascii="Times New Roman" w:hAnsi="Times New Roman" w:cs="Times New Roman"/>
+          <w:sz w:val="24"/>
+          <w:szCs w:val="24"/>
+        </w:rPr>
+        <w:t>dy</w:t>
+      </w:r>
+      <w:r>
+        <w:rPr>
+          <w:rFonts w:ascii="Times New Roman" w:hAnsi="Times New Roman" w:cs="Times New Roman"/>
+          <w:sz w:val="24"/>
+          <w:szCs w:val="24"/>
+        </w:rPr>
+        <w:t xml:space="preserve"> – arm, catching up</w:t>
       </w:r>
     </w:p>
     <w:p>
@@ -476,14 +720,22 @@
           <w:sz w:val="24"/>
           <w:szCs w:val="24"/>
         </w:rPr>
-        <w:t>Erick</w:t>
+        <w:t>Bryan</w:t>
+      </w:r>
+      <w:r>
+        <w:rPr>
+          <w:rFonts w:ascii="Times New Roman" w:hAnsi="Times New Roman" w:cs="Times New Roman"/>
+          <w:sz w:val="24"/>
+          <w:szCs w:val="24"/>
+        </w:rPr>
+        <w:t xml:space="preserve"> – midterm, 2 quizzes</w:t>
       </w:r>
     </w:p>
     <w:p>
       <w:pPr>
         <w:pStyle w:val="ListParagraph"/>
         <w:numPr>
-          <w:ilvl w:val="2"/>
+          <w:ilvl w:val="1"/>
           <w:numId w:val="5"/>
         </w:numPr>
         <w:rPr>
@@ -498,29 +750,221 @@
           <w:sz w:val="24"/>
           <w:szCs w:val="24"/>
         </w:rPr>
-        <w:t>Progress:</w:t>
-      </w:r>
-    </w:p>
-    <w:p>
-      <w:pPr>
-        <w:pStyle w:val="ListParagraph"/>
-        <w:numPr>
-          <w:ilvl w:val="2"/>
-          <w:numId w:val="5"/>
-        </w:numPr>
-        <w:rPr>
-          <w:rFonts w:ascii="Times New Roman" w:hAnsi="Times New Roman" w:cs="Times New Roman"/>
-          <w:sz w:val="24"/>
-          <w:szCs w:val="24"/>
-        </w:rPr>
-      </w:pPr>
-      <w:r>
-        <w:rPr>
-          <w:rFonts w:ascii="Times New Roman" w:hAnsi="Times New Roman" w:cs="Times New Roman"/>
-          <w:sz w:val="24"/>
-          <w:szCs w:val="24"/>
-        </w:rPr>
-        <w:t>Plans</w:t>
+        <w:t>Michael</w:t>
+      </w:r>
+      <w:r>
+        <w:rPr>
+          <w:rFonts w:ascii="Times New Roman" w:hAnsi="Times New Roman" w:cs="Times New Roman"/>
+          <w:sz w:val="24"/>
+          <w:szCs w:val="24"/>
+        </w:rPr>
+        <w:t xml:space="preserve"> – </w:t>
+      </w:r>
+      <w:proofErr w:type="spellStart"/>
+      <w:r>
+        <w:rPr>
+          <w:rFonts w:ascii="Times New Roman" w:hAnsi="Times New Roman" w:cs="Times New Roman"/>
+          <w:sz w:val="24"/>
+          <w:szCs w:val="24"/>
+        </w:rPr>
+        <w:t>bryan</w:t>
+      </w:r>
+      <w:proofErr w:type="spellEnd"/>
+      <w:r>
+        <w:rPr>
+          <w:rFonts w:ascii="Times New Roman" w:hAnsi="Times New Roman" w:cs="Times New Roman"/>
+          <w:sz w:val="24"/>
+          <w:szCs w:val="24"/>
+        </w:rPr>
+        <w:t xml:space="preserve"> uber woo</w:t>
+      </w:r>
+    </w:p>
+    <w:p>
+      <w:pPr>
+        <w:rPr>
+          <w:rFonts w:ascii="Times New Roman" w:hAnsi="Times New Roman" w:cs="Times New Roman"/>
+          <w:sz w:val="24"/>
+          <w:szCs w:val="24"/>
+        </w:rPr>
+      </w:pPr>
+    </w:p>
+    <w:p>
+      <w:pPr>
+        <w:rPr>
+          <w:rFonts w:ascii="Times New Roman" w:hAnsi="Times New Roman" w:cs="Times New Roman"/>
+          <w:sz w:val="24"/>
+          <w:szCs w:val="24"/>
+        </w:rPr>
+      </w:pPr>
+      <w:r>
+        <w:rPr>
+          <w:rFonts w:ascii="Times New Roman" w:hAnsi="Times New Roman" w:cs="Times New Roman"/>
+          <w:sz w:val="24"/>
+          <w:szCs w:val="24"/>
+        </w:rPr>
+        <w:lastRenderedPageBreak/>
+        <w:t>Database collections:</w:t>
+      </w:r>
+    </w:p>
+    <w:p>
+      <w:pPr>
+        <w:rPr>
+          <w:rFonts w:ascii="Times New Roman" w:hAnsi="Times New Roman" w:cs="Times New Roman"/>
+          <w:sz w:val="24"/>
+          <w:szCs w:val="24"/>
+        </w:rPr>
+      </w:pPr>
+      <w:r>
+        <w:rPr>
+          <w:rFonts w:ascii="Times New Roman" w:hAnsi="Times New Roman" w:cs="Times New Roman"/>
+          <w:sz w:val="24"/>
+          <w:szCs w:val="24"/>
+        </w:rPr>
+        <w:t xml:space="preserve">Family (add child </w:t>
+      </w:r>
+      <w:proofErr w:type="spellStart"/>
+      <w:r>
+        <w:rPr>
+          <w:rFonts w:ascii="Times New Roman" w:hAnsi="Times New Roman" w:cs="Times New Roman"/>
+          <w:sz w:val="24"/>
+          <w:szCs w:val="24"/>
+        </w:rPr>
+        <w:t>etc</w:t>
+      </w:r>
+      <w:proofErr w:type="spellEnd"/>
+      <w:proofErr w:type="gramStart"/>
+      <w:r>
+        <w:rPr>
+          <w:rFonts w:ascii="Times New Roman" w:hAnsi="Times New Roman" w:cs="Times New Roman"/>
+          <w:sz w:val="24"/>
+          <w:szCs w:val="24"/>
+        </w:rPr>
+        <w:t>);</w:t>
+      </w:r>
+      <w:proofErr w:type="gramEnd"/>
+      <w:r>
+        <w:rPr>
+          <w:rFonts w:ascii="Times New Roman" w:hAnsi="Times New Roman" w:cs="Times New Roman"/>
+          <w:sz w:val="24"/>
+          <w:szCs w:val="24"/>
+        </w:rPr>
+        <w:t xml:space="preserve"> user class</w:t>
+      </w:r>
+    </w:p>
+    <w:p>
+      <w:pPr>
+        <w:rPr>
+          <w:rFonts w:ascii="Times New Roman" w:hAnsi="Times New Roman" w:cs="Times New Roman"/>
+          <w:sz w:val="24"/>
+          <w:szCs w:val="24"/>
+        </w:rPr>
+      </w:pPr>
+      <w:r>
+        <w:rPr>
+          <w:rFonts w:ascii="Times New Roman" w:hAnsi="Times New Roman" w:cs="Times New Roman"/>
+          <w:sz w:val="24"/>
+          <w:szCs w:val="24"/>
+        </w:rPr>
+        <w:t>Stats</w:t>
+      </w:r>
+    </w:p>
+    <w:p>
+      <w:pPr>
+        <w:rPr>
+          <w:rFonts w:ascii="Times New Roman" w:hAnsi="Times New Roman" w:cs="Times New Roman"/>
+          <w:sz w:val="24"/>
+          <w:szCs w:val="24"/>
+        </w:rPr>
+      </w:pPr>
+      <w:r>
+        <w:rPr>
+          <w:rFonts w:ascii="Times New Roman" w:hAnsi="Times New Roman" w:cs="Times New Roman"/>
+          <w:sz w:val="24"/>
+          <w:szCs w:val="24"/>
+        </w:rPr>
+        <w:t>Quests</w:t>
+      </w:r>
+    </w:p>
+    <w:p>
+      <w:pPr>
+        <w:rPr>
+          <w:rFonts w:ascii="Times New Roman" w:hAnsi="Times New Roman" w:cs="Times New Roman"/>
+          <w:sz w:val="24"/>
+          <w:szCs w:val="24"/>
+        </w:rPr>
+      </w:pPr>
+      <w:r>
+        <w:rPr>
+          <w:rFonts w:ascii="Times New Roman" w:hAnsi="Times New Roman" w:cs="Times New Roman"/>
+          <w:sz w:val="24"/>
+          <w:szCs w:val="24"/>
+        </w:rPr>
+        <w:t>Game stats</w:t>
+      </w:r>
+    </w:p>
+    <w:p>
+      <w:pPr>
+        <w:tabs>
+          <w:tab w:val="left" w:pos="3110"/>
+        </w:tabs>
+        <w:rPr>
+          <w:rFonts w:ascii="Times New Roman" w:hAnsi="Times New Roman" w:cs="Times New Roman"/>
+          <w:sz w:val="24"/>
+          <w:szCs w:val="24"/>
+        </w:rPr>
+      </w:pPr>
+      <w:r>
+        <w:rPr>
+          <w:rFonts w:ascii="Times New Roman" w:hAnsi="Times New Roman" w:cs="Times New Roman"/>
+          <w:sz w:val="24"/>
+          <w:szCs w:val="24"/>
+        </w:rPr>
+        <w:t>Moderation stuff; user class</w:t>
+      </w:r>
+    </w:p>
+    <w:p>
+      <w:pPr>
+        <w:rPr>
+          <w:rFonts w:ascii="Times New Roman" w:hAnsi="Times New Roman" w:cs="Times New Roman"/>
+          <w:sz w:val="24"/>
+          <w:szCs w:val="24"/>
+        </w:rPr>
+      </w:pPr>
+    </w:p>
+    <w:p>
+      <w:pPr>
+        <w:rPr>
+          <w:rFonts w:ascii="Times New Roman" w:hAnsi="Times New Roman" w:cs="Times New Roman"/>
+          <w:sz w:val="24"/>
+          <w:szCs w:val="24"/>
+        </w:rPr>
+      </w:pPr>
+    </w:p>
+    <w:p>
+      <w:pPr>
+        <w:rPr>
+          <w:rFonts w:ascii="Times New Roman" w:hAnsi="Times New Roman" w:cs="Times New Roman"/>
+          <w:sz w:val="24"/>
+          <w:szCs w:val="24"/>
+        </w:rPr>
+      </w:pPr>
+    </w:p>
+    <w:p>
+      <w:pPr>
+        <w:rPr>
+          <w:rFonts w:ascii="Times New Roman" w:hAnsi="Times New Roman" w:cs="Times New Roman"/>
+          <w:sz w:val="24"/>
+          <w:szCs w:val="24"/>
+        </w:rPr>
+      </w:pPr>
+      <w:r>
+        <w:rPr>
+          <w:rFonts w:ascii="Times New Roman" w:hAnsi="Times New Roman" w:cs="Times New Roman"/>
+          <w:sz w:val="24"/>
+          <w:szCs w:val="24"/>
+          <w:u w:val="single"/>
+        </w:rPr>
+        <w:t>TODOs</w:t>
       </w:r>
     </w:p>
     <w:p>
@@ -542,7 +986,95 @@
           <w:sz w:val="24"/>
           <w:szCs w:val="24"/>
         </w:rPr>
-        <w:t>Look at Trello board to see what we can do asap</w:t>
+        <w:t>Sprint 1</w:t>
+      </w:r>
+    </w:p>
+    <w:p>
+      <w:pPr>
+        <w:pStyle w:val="ListParagraph"/>
+        <w:numPr>
+          <w:ilvl w:val="1"/>
+          <w:numId w:val="5"/>
+        </w:numPr>
+        <w:rPr>
+          <w:rFonts w:ascii="Times New Roman" w:hAnsi="Times New Roman" w:cs="Times New Roman"/>
+          <w:sz w:val="24"/>
+          <w:szCs w:val="24"/>
+        </w:rPr>
+      </w:pPr>
+      <w:r>
+        <w:rPr>
+          <w:rFonts w:ascii="Times New Roman" w:hAnsi="Times New Roman" w:cs="Times New Roman"/>
+          <w:sz w:val="24"/>
+          <w:szCs w:val="24"/>
+        </w:rPr>
+        <w:t>Refactor imports</w:t>
+      </w:r>
+    </w:p>
+    <w:p>
+      <w:pPr>
+        <w:pStyle w:val="ListParagraph"/>
+        <w:numPr>
+          <w:ilvl w:val="1"/>
+          <w:numId w:val="5"/>
+        </w:numPr>
+        <w:rPr>
+          <w:rFonts w:ascii="Times New Roman" w:hAnsi="Times New Roman" w:cs="Times New Roman"/>
+          <w:sz w:val="24"/>
+          <w:szCs w:val="24"/>
+        </w:rPr>
+      </w:pPr>
+      <w:r>
+        <w:rPr>
+          <w:rFonts w:ascii="Times New Roman" w:hAnsi="Times New Roman" w:cs="Times New Roman"/>
+          <w:sz w:val="24"/>
+          <w:szCs w:val="24"/>
+        </w:rPr>
+        <w:t>Check codes and TODOs</w:t>
+      </w:r>
+    </w:p>
+    <w:p>
+      <w:pPr>
+        <w:pStyle w:val="ListParagraph"/>
+        <w:numPr>
+          <w:ilvl w:val="1"/>
+          <w:numId w:val="5"/>
+        </w:numPr>
+        <w:rPr>
+          <w:rFonts w:ascii="Times New Roman" w:hAnsi="Times New Roman" w:cs="Times New Roman"/>
+          <w:sz w:val="24"/>
+          <w:szCs w:val="24"/>
+        </w:rPr>
+      </w:pPr>
+      <w:r>
+        <w:rPr>
+          <w:rFonts w:ascii="Times New Roman" w:hAnsi="Times New Roman" w:cs="Times New Roman"/>
+          <w:sz w:val="24"/>
+          <w:szCs w:val="24"/>
+        </w:rPr>
+        <w:t>Define what aspects of the application you worked on</w:t>
+      </w:r>
+    </w:p>
+    <w:p>
+      <w:pPr>
+        <w:pStyle w:val="ListParagraph"/>
+        <w:numPr>
+          <w:ilvl w:val="1"/>
+          <w:numId w:val="5"/>
+        </w:numPr>
+        <w:rPr>
+          <w:rFonts w:ascii="Times New Roman" w:hAnsi="Times New Roman" w:cs="Times New Roman"/>
+          <w:sz w:val="24"/>
+          <w:szCs w:val="24"/>
+        </w:rPr>
+      </w:pPr>
+      <w:r>
+        <w:rPr>
+          <w:rFonts w:ascii="Times New Roman" w:hAnsi="Times New Roman" w:cs="Times New Roman"/>
+          <w:sz w:val="24"/>
+          <w:szCs w:val="24"/>
+        </w:rPr>
+        <w:t>Check user stories being achieved</w:t>
       </w:r>
     </w:p>
     <w:p>
@@ -564,356 +1096,11 @@
           <w:sz w:val="24"/>
           <w:szCs w:val="24"/>
         </w:rPr>
-        <w:t>Any incoming distractions?</w:t>
-      </w:r>
-    </w:p>
-    <w:p>
-      <w:pPr>
-        <w:pStyle w:val="ListParagraph"/>
-        <w:numPr>
-          <w:ilvl w:val="1"/>
-          <w:numId w:val="5"/>
-        </w:numPr>
-        <w:rPr>
-          <w:rFonts w:ascii="Times New Roman" w:hAnsi="Times New Roman" w:cs="Times New Roman"/>
-          <w:sz w:val="24"/>
-          <w:szCs w:val="24"/>
-        </w:rPr>
-      </w:pPr>
-      <w:r>
-        <w:rPr>
-          <w:rFonts w:ascii="Times New Roman" w:hAnsi="Times New Roman" w:cs="Times New Roman"/>
-          <w:sz w:val="24"/>
-          <w:szCs w:val="24"/>
-        </w:rPr>
-        <w:t>Erick</w:t>
-      </w:r>
-    </w:p>
-    <w:p>
-      <w:pPr>
-        <w:pStyle w:val="ListParagraph"/>
-        <w:numPr>
-          <w:ilvl w:val="1"/>
-          <w:numId w:val="5"/>
-        </w:numPr>
-        <w:rPr>
-          <w:rFonts w:ascii="Times New Roman" w:hAnsi="Times New Roman" w:cs="Times New Roman"/>
-          <w:sz w:val="24"/>
-          <w:szCs w:val="24"/>
-        </w:rPr>
-      </w:pPr>
-      <w:r>
-        <w:rPr>
-          <w:rFonts w:ascii="Times New Roman" w:hAnsi="Times New Roman" w:cs="Times New Roman"/>
-          <w:sz w:val="24"/>
-          <w:szCs w:val="24"/>
-        </w:rPr>
-        <w:t>Bra</w:t>
-      </w:r>
-      <w:r>
-        <w:rPr>
-          <w:rFonts w:ascii="Times New Roman" w:hAnsi="Times New Roman" w:cs="Times New Roman"/>
-          <w:sz w:val="24"/>
-          <w:szCs w:val="24"/>
-        </w:rPr>
-        <w:t>dy</w:t>
-      </w:r>
-    </w:p>
-    <w:p>
-      <w:pPr>
-        <w:pStyle w:val="ListParagraph"/>
-        <w:numPr>
-          <w:ilvl w:val="1"/>
-          <w:numId w:val="5"/>
-        </w:numPr>
-        <w:rPr>
-          <w:rFonts w:ascii="Times New Roman" w:hAnsi="Times New Roman" w:cs="Times New Roman"/>
-          <w:sz w:val="24"/>
-          <w:szCs w:val="24"/>
-        </w:rPr>
-      </w:pPr>
-      <w:r>
-        <w:rPr>
-          <w:rFonts w:ascii="Times New Roman" w:hAnsi="Times New Roman" w:cs="Times New Roman"/>
-          <w:sz w:val="24"/>
-          <w:szCs w:val="24"/>
-        </w:rPr>
-        <w:t>Bryan</w:t>
-      </w:r>
-    </w:p>
-    <w:p>
-      <w:pPr>
-        <w:pStyle w:val="ListParagraph"/>
-        <w:numPr>
-          <w:ilvl w:val="1"/>
-          <w:numId w:val="5"/>
-        </w:numPr>
-        <w:rPr>
-          <w:rFonts w:ascii="Times New Roman" w:hAnsi="Times New Roman" w:cs="Times New Roman"/>
-          <w:sz w:val="24"/>
-          <w:szCs w:val="24"/>
-        </w:rPr>
-      </w:pPr>
-      <w:r>
-        <w:rPr>
-          <w:rFonts w:ascii="Times New Roman" w:hAnsi="Times New Roman" w:cs="Times New Roman"/>
-          <w:sz w:val="24"/>
-          <w:szCs w:val="24"/>
-        </w:rPr>
-        <w:t>Mitch</w:t>
-      </w:r>
-    </w:p>
-    <w:p>
-      <w:pPr>
-        <w:pStyle w:val="ListParagraph"/>
-        <w:numPr>
-          <w:ilvl w:val="1"/>
-          <w:numId w:val="5"/>
-        </w:numPr>
-        <w:rPr>
-          <w:rFonts w:ascii="Times New Roman" w:hAnsi="Times New Roman" w:cs="Times New Roman"/>
-          <w:sz w:val="24"/>
-          <w:szCs w:val="24"/>
-        </w:rPr>
-      </w:pPr>
-      <w:r>
-        <w:rPr>
-          <w:rFonts w:ascii="Times New Roman" w:hAnsi="Times New Roman" w:cs="Times New Roman"/>
-          <w:sz w:val="24"/>
-          <w:szCs w:val="24"/>
-        </w:rPr>
-        <w:t>Michael</w:t>
-      </w:r>
-    </w:p>
-    <w:p>
-      <w:pPr>
-        <w:pStyle w:val="ListParagraph"/>
-        <w:numPr>
-          <w:ilvl w:val="1"/>
-          <w:numId w:val="5"/>
-        </w:numPr>
-        <w:rPr>
-          <w:rFonts w:ascii="Times New Roman" w:hAnsi="Times New Roman" w:cs="Times New Roman"/>
-          <w:sz w:val="24"/>
-          <w:szCs w:val="24"/>
-        </w:rPr>
-      </w:pPr>
-      <w:r>
-        <w:rPr>
-          <w:rFonts w:ascii="Times New Roman" w:hAnsi="Times New Roman" w:cs="Times New Roman"/>
-          <w:sz w:val="24"/>
-          <w:szCs w:val="24"/>
-        </w:rPr>
-        <w:t>Jordan</w:t>
-      </w:r>
-    </w:p>
-    <w:p>
-      <w:pPr>
-        <w:rPr>
-          <w:rFonts w:ascii="Times New Roman" w:hAnsi="Times New Roman" w:cs="Times New Roman"/>
-          <w:sz w:val="24"/>
-          <w:szCs w:val="24"/>
-        </w:rPr>
-      </w:pPr>
-    </w:p>
-    <w:p>
-      <w:pPr>
-        <w:rPr>
-          <w:rFonts w:ascii="Times New Roman" w:hAnsi="Times New Roman" w:cs="Times New Roman"/>
-          <w:sz w:val="24"/>
-          <w:szCs w:val="24"/>
-        </w:rPr>
-      </w:pPr>
-    </w:p>
-    <w:p>
-      <w:pPr>
-        <w:rPr>
-          <w:rFonts w:ascii="Times New Roman" w:hAnsi="Times New Roman" w:cs="Times New Roman"/>
-          <w:sz w:val="24"/>
-          <w:szCs w:val="24"/>
-        </w:rPr>
-      </w:pPr>
-    </w:p>
-    <w:p>
-      <w:pPr>
-        <w:rPr>
-          <w:rFonts w:ascii="Times New Roman" w:hAnsi="Times New Roman" w:cs="Times New Roman"/>
-          <w:sz w:val="24"/>
-          <w:szCs w:val="24"/>
-        </w:rPr>
-      </w:pPr>
-    </w:p>
-    <w:p>
-      <w:pPr>
-        <w:rPr>
-          <w:rFonts w:ascii="Times New Roman" w:hAnsi="Times New Roman" w:cs="Times New Roman"/>
-          <w:sz w:val="24"/>
-          <w:szCs w:val="24"/>
-        </w:rPr>
-      </w:pPr>
-    </w:p>
-    <w:p>
-      <w:pPr>
-        <w:rPr>
-          <w:rFonts w:ascii="Times New Roman" w:hAnsi="Times New Roman" w:cs="Times New Roman"/>
-          <w:sz w:val="24"/>
-          <w:szCs w:val="24"/>
-        </w:rPr>
-      </w:pPr>
-    </w:p>
-    <w:p>
-      <w:pPr>
-        <w:rPr>
-          <w:rFonts w:ascii="Times New Roman" w:hAnsi="Times New Roman" w:cs="Times New Roman"/>
-          <w:sz w:val="24"/>
-          <w:szCs w:val="24"/>
-        </w:rPr>
-      </w:pPr>
-      <w:r>
-        <w:rPr>
-          <w:rFonts w:ascii="Times New Roman" w:hAnsi="Times New Roman" w:cs="Times New Roman"/>
-          <w:sz w:val="24"/>
-          <w:szCs w:val="24"/>
-          <w:u w:val="single"/>
-        </w:rPr>
-        <w:lastRenderedPageBreak/>
-        <w:t>TODOs</w:t>
-      </w:r>
-    </w:p>
-    <w:p>
-      <w:pPr>
-        <w:pStyle w:val="ListParagraph"/>
-        <w:numPr>
-          <w:ilvl w:val="0"/>
-          <w:numId w:val="5"/>
-        </w:numPr>
-        <w:rPr>
-          <w:rFonts w:ascii="Times New Roman" w:hAnsi="Times New Roman" w:cs="Times New Roman"/>
-          <w:sz w:val="24"/>
-          <w:szCs w:val="24"/>
-        </w:rPr>
-      </w:pPr>
-      <w:r>
-        <w:rPr>
-          <w:rFonts w:ascii="Times New Roman" w:hAnsi="Times New Roman" w:cs="Times New Roman"/>
-          <w:sz w:val="24"/>
-          <w:szCs w:val="24"/>
-        </w:rPr>
-        <w:t>Sprint 1</w:t>
-      </w:r>
-    </w:p>
-    <w:p>
-      <w:pPr>
-        <w:pStyle w:val="ListParagraph"/>
-        <w:numPr>
-          <w:ilvl w:val="1"/>
-          <w:numId w:val="5"/>
-        </w:numPr>
-        <w:rPr>
-          <w:rFonts w:ascii="Times New Roman" w:hAnsi="Times New Roman" w:cs="Times New Roman"/>
-          <w:sz w:val="24"/>
-          <w:szCs w:val="24"/>
-        </w:rPr>
-      </w:pPr>
-      <w:r>
-        <w:rPr>
-          <w:rFonts w:ascii="Times New Roman" w:hAnsi="Times New Roman" w:cs="Times New Roman"/>
-          <w:sz w:val="24"/>
-          <w:szCs w:val="24"/>
-        </w:rPr>
-        <w:t>Refactor imports</w:t>
-      </w:r>
-    </w:p>
-    <w:p>
-      <w:pPr>
-        <w:pStyle w:val="ListParagraph"/>
-        <w:numPr>
-          <w:ilvl w:val="1"/>
-          <w:numId w:val="5"/>
-        </w:numPr>
-        <w:rPr>
-          <w:rFonts w:ascii="Times New Roman" w:hAnsi="Times New Roman" w:cs="Times New Roman"/>
-          <w:sz w:val="24"/>
-          <w:szCs w:val="24"/>
-        </w:rPr>
-      </w:pPr>
-      <w:r>
-        <w:rPr>
-          <w:rFonts w:ascii="Times New Roman" w:hAnsi="Times New Roman" w:cs="Times New Roman"/>
-          <w:sz w:val="24"/>
-          <w:szCs w:val="24"/>
-        </w:rPr>
-        <w:t>Check codes and TODOs</w:t>
-      </w:r>
-    </w:p>
-    <w:p>
-      <w:pPr>
-        <w:pStyle w:val="ListParagraph"/>
-        <w:numPr>
-          <w:ilvl w:val="1"/>
-          <w:numId w:val="5"/>
-        </w:numPr>
-        <w:rPr>
-          <w:rFonts w:ascii="Times New Roman" w:hAnsi="Times New Roman" w:cs="Times New Roman"/>
-          <w:sz w:val="24"/>
-          <w:szCs w:val="24"/>
-        </w:rPr>
-      </w:pPr>
-      <w:r>
-        <w:rPr>
-          <w:rFonts w:ascii="Times New Roman" w:hAnsi="Times New Roman" w:cs="Times New Roman"/>
-          <w:sz w:val="24"/>
-          <w:szCs w:val="24"/>
-        </w:rPr>
-        <w:t>Define what aspects of the application you worked on</w:t>
-      </w:r>
-    </w:p>
-    <w:p>
-      <w:pPr>
-        <w:pStyle w:val="ListParagraph"/>
-        <w:numPr>
-          <w:ilvl w:val="1"/>
-          <w:numId w:val="5"/>
-        </w:numPr>
-        <w:rPr>
-          <w:rFonts w:ascii="Times New Roman" w:hAnsi="Times New Roman" w:cs="Times New Roman"/>
-          <w:sz w:val="24"/>
-          <w:szCs w:val="24"/>
-        </w:rPr>
-      </w:pPr>
-      <w:r>
-        <w:rPr>
-          <w:rFonts w:ascii="Times New Roman" w:hAnsi="Times New Roman" w:cs="Times New Roman"/>
-          <w:sz w:val="24"/>
-          <w:szCs w:val="24"/>
-        </w:rPr>
-        <w:t>Check user stories being achieved</w:t>
-      </w:r>
-    </w:p>
-    <w:p>
-      <w:pPr>
-        <w:pStyle w:val="ListParagraph"/>
-        <w:numPr>
-          <w:ilvl w:val="0"/>
-          <w:numId w:val="5"/>
-        </w:numPr>
-        <w:rPr>
-          <w:rFonts w:ascii="Times New Roman" w:hAnsi="Times New Roman" w:cs="Times New Roman"/>
-          <w:sz w:val="24"/>
-          <w:szCs w:val="24"/>
-        </w:rPr>
-      </w:pPr>
-      <w:r>
-        <w:rPr>
-          <w:rFonts w:ascii="Times New Roman" w:hAnsi="Times New Roman" w:cs="Times New Roman"/>
-          <w:sz w:val="24"/>
-          <w:szCs w:val="24"/>
-        </w:rPr>
         <w:t>Sprint 1 Peer Feedback</w:t>
       </w:r>
     </w:p>
     <w:sectPr>
-      <w:headerReference w:type="default" r:id="rId7"/>
+      <w:headerReference w:type="default" r:id="rId8"/>
       <w:pgSz w:w="12240" w:h="15840"/>
       <w:pgMar w:top="1440" w:right="1440" w:bottom="1440" w:left="1440" w:header="720" w:footer="720" w:gutter="0"/>
       <w:cols w:space="720"/>

</xml_diff>